<commit_message>
Subir carpeta bases datos
</commit_message>
<xml_diff>
--- a/Base de Datos/Diccionario de Datos/DIAGRAMA ENTIDAD.docx
+++ b/Base de Datos/Diccionario de Datos/DIAGRAMA ENTIDAD.docx
@@ -1,6 +1,6 @@
 
 <file path=word/document.xml><?xml version="1.0" encoding="utf-8"?>
-<w:document xmlns:wpc="http://schemas.microsoft.com/office/word/2010/wordprocessingCanvas" xmlns:cx="http://schemas.microsoft.com/office/drawing/2014/chartex" xmlns:cx1="http://schemas.microsoft.com/office/drawing/2015/9/8/chartex" xmlns:cx2="http://schemas.microsoft.com/office/drawing/2015/10/21/chartex" xmlns:cx3="http://schemas.microsoft.com/office/drawing/2016/5/9/chartex" xmlns:cx4="http://schemas.microsoft.com/office/drawing/2016/5/10/chartex" xmlns:cx5="http://schemas.microsoft.com/office/drawing/2016/5/11/chartex" xmlns:cx6="http://schemas.microsoft.com/office/drawing/2016/5/12/chartex" xmlns:cx7="http://schemas.microsoft.com/office/drawing/2016/5/13/chartex" xmlns:cx8="http://schemas.microsoft.com/office/drawing/2016/5/14/chartex" xmlns:mc="http://schemas.openxmlformats.org/markup-compatibility/2006" xmlns:aink="http://schemas.microsoft.com/office/drawing/2016/ink" xmlns:am3d="http://schemas.microsoft.com/office/drawing/2017/model3d" xmlns:o="urn:schemas-microsoft-com:office:office" xmlns:r="http://schemas.openxmlformats.org/officeDocument/2006/relationships" xmlns:m="http://schemas.openxmlformats.org/officeDocument/2006/math" xmlns:v="urn:schemas-microsoft-com:vml" xmlns:wp14="http://schemas.microsoft.com/office/word/2010/wordprocessingDrawing" xmlns:wp="http://schemas.openxmlformats.org/drawingml/2006/wordprocessingDrawing" xmlns:w10="urn:schemas-microsoft-com:office:word" xmlns:w="http://schemas.openxmlformats.org/wordprocessingml/2006/main" xmlns:w14="http://schemas.microsoft.com/office/word/2010/wordml" xmlns:w15="http://schemas.microsoft.com/office/word/2012/wordml" xmlns:w16cid="http://schemas.microsoft.com/office/word/2016/wordml/cid" xmlns:w16se="http://schemas.microsoft.com/office/word/2015/wordml/symex" xmlns:wpg="http://schemas.microsoft.com/office/word/2010/wordprocessingGroup" xmlns:wpi="http://schemas.microsoft.com/office/word/2010/wordprocessingInk" xmlns:wne="http://schemas.microsoft.com/office/word/2006/wordml" xmlns:wps="http://schemas.microsoft.com/office/word/2010/wordprocessingShape" mc:Ignorable="w14 w15 w16se w16cid wp14">
+<w:document xmlns:wpc="http://schemas.microsoft.com/office/word/2010/wordprocessingCanvas" xmlns:cx="http://schemas.microsoft.com/office/drawing/2014/chartex" xmlns:cx1="http://schemas.microsoft.com/office/drawing/2015/9/8/chartex" xmlns:cx2="http://schemas.microsoft.com/office/drawing/2015/10/21/chartex" xmlns:cx3="http://schemas.microsoft.com/office/drawing/2016/5/9/chartex" xmlns:cx4="http://schemas.microsoft.com/office/drawing/2016/5/10/chartex" xmlns:cx5="http://schemas.microsoft.com/office/drawing/2016/5/11/chartex" xmlns:cx6="http://schemas.microsoft.com/office/drawing/2016/5/12/chartex" xmlns:cx7="http://schemas.microsoft.com/office/drawing/2016/5/13/chartex" xmlns:cx8="http://schemas.microsoft.com/office/drawing/2016/5/14/chartex" xmlns:mc="http://schemas.openxmlformats.org/markup-compatibility/2006" xmlns:aink="http://schemas.microsoft.com/office/drawing/2016/ink" xmlns:am3d="http://schemas.microsoft.com/office/drawing/2017/model3d" xmlns:o="urn:schemas-microsoft-com:office:office" xmlns:oel="http://schemas.microsoft.com/office/2019/extlst" xmlns:r="http://schemas.openxmlformats.org/officeDocument/2006/relationships" xmlns:m="http://schemas.openxmlformats.org/officeDocument/2006/math" xmlns:v="urn:schemas-microsoft-com:vml" xmlns:wp14="http://schemas.microsoft.com/office/word/2010/wordprocessingDrawing" xmlns:wp="http://schemas.openxmlformats.org/drawingml/2006/wordprocessingDrawing" xmlns:w10="urn:schemas-microsoft-com:office:word" xmlns:w="http://schemas.openxmlformats.org/wordprocessingml/2006/main" xmlns:w14="http://schemas.microsoft.com/office/word/2010/wordml" xmlns:w15="http://schemas.microsoft.com/office/word/2012/wordml" xmlns:w16cex="http://schemas.microsoft.com/office/word/2018/wordml/cex" xmlns:w16cid="http://schemas.microsoft.com/office/word/2016/wordml/cid" xmlns:w16="http://schemas.microsoft.com/office/word/2018/wordml" xmlns:w16du="http://schemas.microsoft.com/office/word/2023/wordml/word16du" xmlns:w16sdtdh="http://schemas.microsoft.com/office/word/2020/wordml/sdtdatahash" xmlns:w16se="http://schemas.microsoft.com/office/word/2015/wordml/symex" xmlns:wpg="http://schemas.microsoft.com/office/word/2010/wordprocessingGroup" xmlns:wpi="http://schemas.microsoft.com/office/word/2010/wordprocessingInk" xmlns:wne="http://schemas.microsoft.com/office/word/2006/wordml" xmlns:wps="http://schemas.microsoft.com/office/word/2010/wordprocessingShape" mc:Ignorable="w14 w15 w16se w16cid w16 w16cex w16sdtdh w16du wp14">
   <w:body>
     <w:p>
       <w:pPr>
@@ -17,6 +17,67 @@
           <w:color w:val="FF0000"/>
         </w:rPr>
         <w:t>DIAGRAMA ENTIDAD-RELACIÓN</w:t>
+      </w:r>
+    </w:p>
+    <w:p>
+      <w:r>
+        <w:rPr>
+          <w:noProof/>
+        </w:rPr>
+        <w:drawing>
+          <wp:inline distT="0" distB="0" distL="0" distR="0" wp14:anchorId="49193E56" wp14:editId="0C6EF4D6">
+            <wp:extent cx="5612130" cy="4322445"/>
+            <wp:effectExtent l="152400" t="152400" r="236220" b="230505"/>
+            <wp:docPr id="1457719580" name="Imagen 3"/>
+            <wp:cNvGraphicFramePr>
+              <a:graphicFrameLocks xmlns:a="http://schemas.openxmlformats.org/drawingml/2006/main" noChangeAspect="1"/>
+            </wp:cNvGraphicFramePr>
+            <a:graphic xmlns:a="http://schemas.openxmlformats.org/drawingml/2006/main">
+              <a:graphicData uri="http://schemas.openxmlformats.org/drawingml/2006/picture">
+                <pic:pic xmlns:pic="http://schemas.openxmlformats.org/drawingml/2006/picture">
+                  <pic:nvPicPr>
+                    <pic:cNvPr id="1457719580" name="Imagen 1457719580"/>
+                    <pic:cNvPicPr/>
+                  </pic:nvPicPr>
+                  <pic:blipFill>
+                    <a:blip r:embed="rId5">
+                      <a:extLst>
+                        <a:ext uri="{28A0092B-C50C-407E-A947-70E740481C1C}">
+                          <a14:useLocalDpi xmlns:a14="http://schemas.microsoft.com/office/drawing/2010/main" val="0"/>
+                        </a:ext>
+                      </a:extLst>
+                    </a:blip>
+                    <a:stretch>
+                      <a:fillRect/>
+                    </a:stretch>
+                  </pic:blipFill>
+                  <pic:spPr>
+                    <a:xfrm>
+                      <a:off x="0" y="0"/>
+                      <a:ext cx="5612130" cy="4322445"/>
+                    </a:xfrm>
+                    <a:prstGeom prst="rect">
+                      <a:avLst/>
+                    </a:prstGeom>
+                    <a:ln w="127000" cap="sq">
+                      <a:solidFill>
+                        <a:srgbClr val="000000"/>
+                      </a:solidFill>
+                      <a:miter lim="800000"/>
+                    </a:ln>
+                    <a:effectLst>
+                      <a:outerShdw blurRad="57150" dist="50800" dir="2700000" algn="tl" rotWithShape="0">
+                        <a:srgbClr val="000000">
+                          <a:alpha val="40000"/>
+                        </a:srgbClr>
+                      </a:outerShdw>
+                    </a:effectLst>
+                  </pic:spPr>
+                </pic:pic>
+              </a:graphicData>
+            </a:graphic>
+          </wp:inline>
+        </w:drawing>
       </w:r>
     </w:p>
     <w:p>
@@ -45,8 +106,73 @@
     </w:p>
     <w:p>
       <w:r>
+        <w:rPr>
+          <w:noProof/>
+        </w:rPr>
         <w:drawing>
-          <wp:inline distT="0" distB="0" distL="0" distR="0" wp14:anchorId="24FEEE80" wp14:editId="56AFD2FC">
+          <wp:inline distT="0" distB="0" distL="0" distR="0" wp14:anchorId="4EFBDCA9" wp14:editId="39E2083C">
+            <wp:extent cx="5612130" cy="3933825"/>
+            <wp:effectExtent l="152400" t="152400" r="236220" b="238125"/>
+            <wp:docPr id="302415970" name="Imagen 2"/>
+            <wp:cNvGraphicFramePr>
+              <a:graphicFrameLocks xmlns:a="http://schemas.openxmlformats.org/drawingml/2006/main" noChangeAspect="1"/>
+            </wp:cNvGraphicFramePr>
+            <a:graphic xmlns:a="http://schemas.openxmlformats.org/drawingml/2006/main">
+              <a:graphicData uri="http://schemas.openxmlformats.org/drawingml/2006/picture">
+                <pic:pic xmlns:pic="http://schemas.openxmlformats.org/drawingml/2006/picture">
+                  <pic:nvPicPr>
+                    <pic:cNvPr id="302415970" name="Imagen 302415970"/>
+                    <pic:cNvPicPr/>
+                  </pic:nvPicPr>
+                  <pic:blipFill>
+                    <a:blip r:embed="rId6">
+                      <a:extLst>
+                        <a:ext uri="{28A0092B-C50C-407E-A947-70E740481C1C}">
+                          <a14:useLocalDpi xmlns:a14="http://schemas.microsoft.com/office/drawing/2010/main" val="0"/>
+                        </a:ext>
+                      </a:extLst>
+                    </a:blip>
+                    <a:stretch>
+                      <a:fillRect/>
+                    </a:stretch>
+                  </pic:blipFill>
+                  <pic:spPr>
+                    <a:xfrm>
+                      <a:off x="0" y="0"/>
+                      <a:ext cx="5612130" cy="3933825"/>
+                    </a:xfrm>
+                    <a:prstGeom prst="rect">
+                      <a:avLst/>
+                    </a:prstGeom>
+                    <a:ln w="127000" cap="sq">
+                      <a:solidFill>
+                        <a:srgbClr val="000000"/>
+                      </a:solidFill>
+                      <a:miter lim="800000"/>
+                    </a:ln>
+                    <a:effectLst>
+                      <a:outerShdw blurRad="57150" dist="50800" dir="2700000" algn="tl" rotWithShape="0">
+                        <a:srgbClr val="000000">
+                          <a:alpha val="40000"/>
+                        </a:srgbClr>
+                      </a:outerShdw>
+                    </a:effectLst>
+                  </pic:spPr>
+                </pic:pic>
+              </a:graphicData>
+            </a:graphic>
+          </wp:inline>
+        </w:drawing>
+      </w:r>
+    </w:p>
+    <w:p/>
+    <w:p>
+      <w:r>
+        <w:rPr>
+          <w:noProof/>
+        </w:rPr>
+        <w:drawing>
+          <wp:inline distT="0" distB="0" distL="0" distR="0" wp14:anchorId="2CB86C56" wp14:editId="3A20DDE2">
             <wp:extent cx="5612130" cy="2659380"/>
             <wp:effectExtent l="0" t="0" r="7620" b="7620"/>
             <wp:docPr id="2" name="Imagen 2"/>
@@ -61,7 +187,7 @@
                     <pic:cNvPicPr/>
                   </pic:nvPicPr>
                   <pic:blipFill>
-                    <a:blip r:embed="rId4"/>
+                    <a:blip r:embed="rId7"/>
                     <a:stretch>
                       <a:fillRect/>
                     </a:stretch>
@@ -70,45 +196,6 @@
                     <a:xfrm>
                       <a:off x="0" y="0"/>
                       <a:ext cx="5612130" cy="2659380"/>
-                    </a:xfrm>
-                    <a:prstGeom prst="rect">
-                      <a:avLst/>
-                    </a:prstGeom>
-                  </pic:spPr>
-                </pic:pic>
-              </a:graphicData>
-            </a:graphic>
-          </wp:inline>
-        </w:drawing>
-      </w:r>
-      <w:bookmarkStart w:id="0" w:name="_GoBack"/>
-      <w:bookmarkEnd w:id="0"/>
-      <w:r>
-        <w:drawing>
-          <wp:inline distT="0" distB="0" distL="0" distR="0" wp14:anchorId="43A73FF6" wp14:editId="00EEC4F6">
-            <wp:extent cx="5612130" cy="3649980"/>
-            <wp:effectExtent l="0" t="0" r="7620" b="7620"/>
-            <wp:docPr id="1" name="Imagen 1"/>
-            <wp:cNvGraphicFramePr>
-              <a:graphicFrameLocks xmlns:a="http://schemas.openxmlformats.org/drawingml/2006/main" noChangeAspect="1"/>
-            </wp:cNvGraphicFramePr>
-            <a:graphic xmlns:a="http://schemas.openxmlformats.org/drawingml/2006/main">
-              <a:graphicData uri="http://schemas.openxmlformats.org/drawingml/2006/picture">
-                <pic:pic xmlns:pic="http://schemas.openxmlformats.org/drawingml/2006/picture">
-                  <pic:nvPicPr>
-                    <pic:cNvPr id="1" name=""/>
-                    <pic:cNvPicPr/>
-                  </pic:nvPicPr>
-                  <pic:blipFill>
-                    <a:blip r:embed="rId5"/>
-                    <a:stretch>
-                      <a:fillRect/>
-                    </a:stretch>
-                  </pic:blipFill>
-                  <pic:spPr>
-                    <a:xfrm>
-                      <a:off x="0" y="0"/>
-                      <a:ext cx="5612130" cy="3649980"/>
                     </a:xfrm>
                     <a:prstGeom prst="rect">
                       <a:avLst/>
@@ -132,7 +219,7 @@
 </file>
 
 <file path=word/styles.xml><?xml version="1.0" encoding="utf-8"?>
-<w:styles xmlns:mc="http://schemas.openxmlformats.org/markup-compatibility/2006" xmlns:r="http://schemas.openxmlformats.org/officeDocument/2006/relationships" xmlns:w="http://schemas.openxmlformats.org/wordprocessingml/2006/main" xmlns:w14="http://schemas.microsoft.com/office/word/2010/wordml" xmlns:w15="http://schemas.microsoft.com/office/word/2012/wordml" xmlns:w16cid="http://schemas.microsoft.com/office/word/2016/wordml/cid" xmlns:w16se="http://schemas.microsoft.com/office/word/2015/wordml/symex" mc:Ignorable="w14 w15 w16se w16cid">
+<w:styles xmlns:mc="http://schemas.openxmlformats.org/markup-compatibility/2006" xmlns:r="http://schemas.openxmlformats.org/officeDocument/2006/relationships" xmlns:w="http://schemas.openxmlformats.org/wordprocessingml/2006/main" xmlns:w14="http://schemas.microsoft.com/office/word/2010/wordml" xmlns:w15="http://schemas.microsoft.com/office/word/2012/wordml" xmlns:w16cex="http://schemas.microsoft.com/office/word/2018/wordml/cex" xmlns:w16cid="http://schemas.microsoft.com/office/word/2016/wordml/cid" xmlns:w16="http://schemas.microsoft.com/office/word/2018/wordml" xmlns:w16du="http://schemas.microsoft.com/office/word/2023/wordml/word16du" xmlns:w16sdtdh="http://schemas.microsoft.com/office/word/2020/wordml/sdtdatahash" xmlns:w16se="http://schemas.microsoft.com/office/word/2015/wordml/symex" mc:Ignorable="w14 w15 w16se w16cid w16 w16cex w16sdtdh w16du">
   <w:docDefaults>
     <w:rPrDefault>
       <w:rPr>
@@ -889,4 +976,16 @@
     </a:ext>
   </a:extLst>
 </a:theme>
+</file>
+
+<file path=customXml/item1.xml><?xml version="1.0" encoding="utf-8"?>
+<b:Sources xmlns:b="http://schemas.openxmlformats.org/officeDocument/2006/bibliography" xmlns="http://schemas.openxmlformats.org/officeDocument/2006/bibliography" SelectedStyle="\APASixthEditionOfficeOnline.xsl" StyleName="APA" Version="6"/>
+</file>
+
+<file path=customXml/itemProps1.xml><?xml version="1.0" encoding="utf-8"?>
+<ds:datastoreItem xmlns:ds="http://schemas.openxmlformats.org/officeDocument/2006/customXml" ds:itemID="{F0F7E8F8-94C5-4F8E-82C7-E85111E403B1}">
+  <ds:schemaRefs>
+    <ds:schemaRef ds:uri="http://schemas.openxmlformats.org/officeDocument/2006/bibliography"/>
+  </ds:schemaRefs>
+</ds:datastoreItem>
 </file>
</xml_diff>

<commit_message>
Subida de archivo clase base de datos
</commit_message>
<xml_diff>
--- a/Base de Datos/Diccionario de Datos/DIAGRAMA ENTIDAD.docx
+++ b/Base de Datos/Diccionario de Datos/DIAGRAMA ENTIDAD.docx
@@ -105,14 +105,31 @@
       </w:r>
     </w:p>
     <w:p>
+      <w:pPr>
+        <w:pStyle w:val="Ttulo1"/>
+        <w:jc w:val="center"/>
+        <w:rPr>
+          <w:b/>
+          <w:bCs/>
+          <w:color w:val="FF0000"/>
+        </w:rPr>
+      </w:pPr>
       <w:r>
         <w:rPr>
           <w:noProof/>
         </w:rPr>
         <w:drawing>
-          <wp:inline distT="0" distB="0" distL="0" distR="0" wp14:anchorId="4EFBDCA9" wp14:editId="39E2083C">
+          <wp:anchor distT="0" distB="0" distL="114300" distR="114300" simplePos="0" relativeHeight="251658240" behindDoc="0" locked="0" layoutInCell="1" allowOverlap="1" wp14:anchorId="4EFBDCA9" wp14:editId="675F3C40">
+            <wp:simplePos x="0" y="0"/>
+            <wp:positionH relativeFrom="column">
+              <wp:align>left</wp:align>
+            </wp:positionH>
+            <wp:positionV relativeFrom="paragraph">
+              <wp:align>top</wp:align>
+            </wp:positionV>
             <wp:extent cx="5612130" cy="3933825"/>
             <wp:effectExtent l="152400" t="152400" r="236220" b="238125"/>
+            <wp:wrapSquare wrapText="bothSides"/>
             <wp:docPr id="302415970" name="Imagen 2"/>
             <wp:cNvGraphicFramePr>
               <a:graphicFrameLocks xmlns:a="http://schemas.openxmlformats.org/drawingml/2006/main" noChangeAspect="1"/>
@@ -161,21 +178,30 @@
                 </pic:pic>
               </a:graphicData>
             </a:graphic>
-          </wp:inline>
+          </wp:anchor>
         </w:drawing>
+      </w:r>
+      <w:r>
+        <w:br w:type="textWrapping" w:clear="all"/>
+      </w:r>
+      <w:r>
+        <w:rPr>
+          <w:b/>
+          <w:bCs/>
+          <w:color w:val="FF0000"/>
+        </w:rPr>
+        <w:t>BASE DE DATOS MYSQL</w:t>
       </w:r>
     </w:p>
     <w:p/>
+    <w:p/>
     <w:p>
       <w:r>
-        <w:rPr>
-          <w:noProof/>
-        </w:rPr>
         <w:drawing>
-          <wp:inline distT="0" distB="0" distL="0" distR="0" wp14:anchorId="2CB86C56" wp14:editId="3A20DDE2">
-            <wp:extent cx="5612130" cy="2659380"/>
-            <wp:effectExtent l="0" t="0" r="7620" b="7620"/>
-            <wp:docPr id="2" name="Imagen 2"/>
+          <wp:inline distT="0" distB="0" distL="0" distR="0" wp14:anchorId="0988D66C" wp14:editId="6196B22B">
+            <wp:extent cx="18290553" cy="10288436"/>
+            <wp:effectExtent l="0" t="0" r="0" b="0"/>
+            <wp:docPr id="1628797591" name="Imagen 1"/>
             <wp:cNvGraphicFramePr>
               <a:graphicFrameLocks xmlns:a="http://schemas.openxmlformats.org/drawingml/2006/main" noChangeAspect="1"/>
             </wp:cNvGraphicFramePr>
@@ -183,7 +209,7 @@
               <a:graphicData uri="http://schemas.openxmlformats.org/drawingml/2006/picture">
                 <pic:pic xmlns:pic="http://schemas.openxmlformats.org/drawingml/2006/picture">
                   <pic:nvPicPr>
-                    <pic:cNvPr id="1" name=""/>
+                    <pic:cNvPr id="1628797591" name=""/>
                     <pic:cNvPicPr/>
                   </pic:nvPicPr>
                   <pic:blipFill>
@@ -195,7 +221,81 @@
                   <pic:spPr>
                     <a:xfrm>
                       <a:off x="0" y="0"/>
-                      <a:ext cx="5612130" cy="2659380"/>
+                      <a:ext cx="18290553" cy="10288436"/>
+                    </a:xfrm>
+                    <a:prstGeom prst="rect">
+                      <a:avLst/>
+                    </a:prstGeom>
+                  </pic:spPr>
+                </pic:pic>
+              </a:graphicData>
+            </a:graphic>
+          </wp:inline>
+        </w:drawing>
+      </w:r>
+      <w:r>
+        <w:drawing>
+          <wp:inline distT="0" distB="0" distL="0" distR="0" wp14:anchorId="6F2CBEBD" wp14:editId="229E5BF0">
+            <wp:extent cx="18290553" cy="10288436"/>
+            <wp:effectExtent l="0" t="0" r="0" b="0"/>
+            <wp:docPr id="1385026001" name="Imagen 1"/>
+            <wp:cNvGraphicFramePr>
+              <a:graphicFrameLocks xmlns:a="http://schemas.openxmlformats.org/drawingml/2006/main" noChangeAspect="1"/>
+            </wp:cNvGraphicFramePr>
+            <a:graphic xmlns:a="http://schemas.openxmlformats.org/drawingml/2006/main">
+              <a:graphicData uri="http://schemas.openxmlformats.org/drawingml/2006/picture">
+                <pic:pic xmlns:pic="http://schemas.openxmlformats.org/drawingml/2006/picture">
+                  <pic:nvPicPr>
+                    <pic:cNvPr id="1385026001" name=""/>
+                    <pic:cNvPicPr/>
+                  </pic:nvPicPr>
+                  <pic:blipFill>
+                    <a:blip r:embed="rId8"/>
+                    <a:stretch>
+                      <a:fillRect/>
+                    </a:stretch>
+                  </pic:blipFill>
+                  <pic:spPr>
+                    <a:xfrm>
+                      <a:off x="0" y="0"/>
+                      <a:ext cx="18290553" cy="10288436"/>
+                    </a:xfrm>
+                    <a:prstGeom prst="rect">
+                      <a:avLst/>
+                    </a:prstGeom>
+                  </pic:spPr>
+                </pic:pic>
+              </a:graphicData>
+            </a:graphic>
+          </wp:inline>
+        </w:drawing>
+      </w:r>
+      <w:r>
+        <w:drawing>
+          <wp:inline distT="0" distB="0" distL="0" distR="0" wp14:anchorId="5C0B9210" wp14:editId="42EF575D">
+            <wp:extent cx="18290553" cy="10288436"/>
+            <wp:effectExtent l="0" t="0" r="0" b="0"/>
+            <wp:docPr id="1859603645" name="Imagen 1"/>
+            <wp:cNvGraphicFramePr>
+              <a:graphicFrameLocks xmlns:a="http://schemas.openxmlformats.org/drawingml/2006/main" noChangeAspect="1"/>
+            </wp:cNvGraphicFramePr>
+            <a:graphic xmlns:a="http://schemas.openxmlformats.org/drawingml/2006/main">
+              <a:graphicData uri="http://schemas.openxmlformats.org/drawingml/2006/picture">
+                <pic:pic xmlns:pic="http://schemas.openxmlformats.org/drawingml/2006/picture">
+                  <pic:nvPicPr>
+                    <pic:cNvPr id="1859603645" name=""/>
+                    <pic:cNvPicPr/>
+                  </pic:nvPicPr>
+                  <pic:blipFill>
+                    <a:blip r:embed="rId9"/>
+                    <a:stretch>
+                      <a:fillRect/>
+                    </a:stretch>
+                  </pic:blipFill>
+                  <pic:spPr>
+                    <a:xfrm>
+                      <a:off x="0" y="0"/>
+                      <a:ext cx="18290553" cy="10288436"/>
                     </a:xfrm>
                     <a:prstGeom prst="rect">
                       <a:avLst/>
@@ -619,6 +719,27 @@
     <w:name w:val="Normal"/>
     <w:qFormat/>
   </w:style>
+  <w:style w:type="paragraph" w:styleId="Ttulo1">
+    <w:name w:val="heading 1"/>
+    <w:basedOn w:val="Normal"/>
+    <w:next w:val="Normal"/>
+    <w:link w:val="Ttulo1Car"/>
+    <w:uiPriority w:val="9"/>
+    <w:qFormat/>
+    <w:rsid w:val="00DD5C1E"/>
+    <w:pPr>
+      <w:keepNext/>
+      <w:keepLines/>
+      <w:spacing w:before="240" w:after="0"/>
+      <w:outlineLvl w:val="0"/>
+    </w:pPr>
+    <w:rPr>
+      <w:rFonts w:asciiTheme="majorHAnsi" w:eastAsiaTheme="majorEastAsia" w:hAnsiTheme="majorHAnsi" w:cstheme="majorBidi"/>
+      <w:color w:val="0F4761" w:themeColor="accent1" w:themeShade="BF"/>
+      <w:sz w:val="32"/>
+      <w:szCs w:val="32"/>
+    </w:rPr>
+  </w:style>
   <w:style w:type="character" w:default="1" w:styleId="Fuentedeprrafopredeter">
     <w:name w:val="Default Paragraph Font"/>
     <w:uiPriority w:val="1"/>
@@ -678,6 +799,19 @@
       <w:kern w:val="28"/>
       <w:sz w:val="56"/>
       <w:szCs w:val="56"/>
+    </w:rPr>
+  </w:style>
+  <w:style w:type="character" w:customStyle="1" w:styleId="Ttulo1Car">
+    <w:name w:val="Título 1 Car"/>
+    <w:basedOn w:val="Fuentedeprrafopredeter"/>
+    <w:link w:val="Ttulo1"/>
+    <w:uiPriority w:val="9"/>
+    <w:rsid w:val="00DD5C1E"/>
+    <w:rPr>
+      <w:rFonts w:asciiTheme="majorHAnsi" w:eastAsiaTheme="majorEastAsia" w:hAnsiTheme="majorHAnsi" w:cstheme="majorBidi"/>
+      <w:color w:val="0F4761" w:themeColor="accent1" w:themeShade="BF"/>
+      <w:sz w:val="32"/>
+      <w:szCs w:val="32"/>
     </w:rPr>
   </w:style>
 </w:styles>

</xml_diff>